<commit_message>
Revisión mat 10 tema 2
</commit_message>
<xml_diff>
--- a/fuentes/contenidos/grado10/guion02/MA_10_02_CO.docx
+++ b/fuentes/contenidos/grado10/guion02/MA_10_02_CO.docx
@@ -864,7 +864,7 @@
                 <v:shape id="_x0000_i1025" type="#_x0000_t75" style="width:280.5pt;height:188.25pt" o:ole="">
                   <v:imagedata r:id="rId8" o:title=""/>
                 </v:shape>
-                <o:OLEObject Type="Embed" ProgID="PBrush" ShapeID="_x0000_i1025" DrawAspect="Content" ObjectID="_1524465752" r:id="rId9"/>
+                <o:OLEObject Type="Embed" ProgID="PBrush" ShapeID="_x0000_i1025" DrawAspect="Content" ObjectID="_1524134145" r:id="rId9"/>
               </w:object>
             </w:r>
           </w:p>
@@ -1510,7 +1510,7 @@
                 <v:shape id="_x0000_i1026" type="#_x0000_t75" style="width:371.25pt;height:164.25pt" o:ole="">
                   <v:imagedata r:id="rId10" o:title=""/>
                 </v:shape>
-                <o:OLEObject Type="Embed" ProgID="PBrush" ShapeID="_x0000_i1026" DrawAspect="Content" ObjectID="_1524465753" r:id="rId11"/>
+                <o:OLEObject Type="Embed" ProgID="PBrush" ShapeID="_x0000_i1026" DrawAspect="Content" ObjectID="_1524134146" r:id="rId11"/>
               </w:object>
             </w:r>
           </w:p>
@@ -2664,7 +2664,7 @@
                 <v:shape id="_x0000_i1027" type="#_x0000_t75" style="width:273pt;height:273pt" o:ole="">
                   <v:imagedata r:id="rId15" o:title=""/>
                 </v:shape>
-                <o:OLEObject Type="Embed" ProgID="PBrush" ShapeID="_x0000_i1027" DrawAspect="Content" ObjectID="_1524465754" r:id="rId16"/>
+                <o:OLEObject Type="Embed" ProgID="PBrush" ShapeID="_x0000_i1027" DrawAspect="Content" ObjectID="_1524134147" r:id="rId16"/>
               </w:object>
             </w:r>
           </w:p>
@@ -4750,7 +4750,7 @@
                 <v:shape id="_x0000_i1028" type="#_x0000_t75" style="width:182.25pt;height:198.75pt" o:ole="">
                   <v:imagedata r:id="rId19" o:title=""/>
                 </v:shape>
-                <o:OLEObject Type="Embed" ProgID="PBrush" ShapeID="_x0000_i1028" DrawAspect="Content" ObjectID="_1524465755" r:id="rId20"/>
+                <o:OLEObject Type="Embed" ProgID="PBrush" ShapeID="_x0000_i1028" DrawAspect="Content" ObjectID="_1524134148" r:id="rId20"/>
               </w:object>
             </w:r>
           </w:p>
@@ -7858,7 +7858,7 @@
                 <v:shape id="_x0000_i1029" type="#_x0000_t75" style="width:366pt;height:260.25pt" o:ole="">
                   <v:imagedata r:id="rId27" o:title=""/>
                 </v:shape>
-                <o:OLEObject Type="Embed" ProgID="PBrush" ShapeID="_x0000_i1029" DrawAspect="Content" ObjectID="_1524465756" r:id="rId28"/>
+                <o:OLEObject Type="Embed" ProgID="PBrush" ShapeID="_x0000_i1029" DrawAspect="Content" ObjectID="_1524134149" r:id="rId28"/>
               </w:object>
             </w:r>
           </w:p>
@@ -13839,7 +13839,7 @@
                 <v:shape id="_x0000_i1030" type="#_x0000_t75" style="width:366pt;height:333.75pt" o:ole="">
                   <v:imagedata r:id="rId34" o:title=""/>
                 </v:shape>
-                <o:OLEObject Type="Embed" ProgID="PBrush" ShapeID="_x0000_i1030" DrawAspect="Content" ObjectID="_1524465757" r:id="rId35"/>
+                <o:OLEObject Type="Embed" ProgID="PBrush" ShapeID="_x0000_i1030" DrawAspect="Content" ObjectID="_1524134150" r:id="rId35"/>
               </w:object>
             </w:r>
           </w:p>
@@ -14538,7 +14538,7 @@
                 <v:shape id="_x0000_i1031" type="#_x0000_t75" style="width:359.25pt;height:183.75pt" o:ole="">
                   <v:imagedata r:id="rId36" o:title=""/>
                 </v:shape>
-                <o:OLEObject Type="Embed" ProgID="PBrush" ShapeID="_x0000_i1031" DrawAspect="Content" ObjectID="_1524465758" r:id="rId37"/>
+                <o:OLEObject Type="Embed" ProgID="PBrush" ShapeID="_x0000_i1031" DrawAspect="Content" ObjectID="_1524134151" r:id="rId37"/>
               </w:object>
             </w:r>
           </w:p>
@@ -17114,7 +17114,7 @@
                 <v:shape id="_x0000_i1032" type="#_x0000_t75" style="width:363pt;height:258pt" o:ole="">
                   <v:imagedata r:id="rId44" o:title=""/>
                 </v:shape>
-                <o:OLEObject Type="Embed" ProgID="PBrush" ShapeID="_x0000_i1032" DrawAspect="Content" ObjectID="_1524465759" r:id="rId45"/>
+                <o:OLEObject Type="Embed" ProgID="PBrush" ShapeID="_x0000_i1032" DrawAspect="Content" ObjectID="_1524134152" r:id="rId45"/>
               </w:object>
             </w:r>
           </w:p>
@@ -18983,7 +18983,7 @@
                 <v:shape id="_x0000_i1033" type="#_x0000_t75" style="width:273pt;height:272.25pt" o:ole="">
                   <v:imagedata r:id="rId46" o:title=""/>
                 </v:shape>
-                <o:OLEObject Type="Embed" ProgID="PBrush" ShapeID="_x0000_i1033" DrawAspect="Content" ObjectID="_1524465760" r:id="rId47"/>
+                <o:OLEObject Type="Embed" ProgID="PBrush" ShapeID="_x0000_i1033" DrawAspect="Content" ObjectID="_1524134153" r:id="rId47"/>
               </w:object>
             </w:r>
           </w:p>
@@ -24131,7 +24131,7 @@
                 <v:shape id="_x0000_i1034" type="#_x0000_t75" style="width:363.75pt;height:215.25pt" o:ole="">
                   <v:imagedata r:id="rId56" o:title=""/>
                 </v:shape>
-                <o:OLEObject Type="Embed" ProgID="PBrush" ShapeID="_x0000_i1034" DrawAspect="Content" ObjectID="_1524465761" r:id="rId57"/>
+                <o:OLEObject Type="Embed" ProgID="PBrush" ShapeID="_x0000_i1034" DrawAspect="Content" ObjectID="_1524134154" r:id="rId57"/>
               </w:object>
             </w:r>
           </w:p>
@@ -25356,7 +25356,7 @@
                 <v:shape id="_x0000_i1035" type="#_x0000_t75" style="width:359.25pt;height:268.5pt" o:ole="">
                   <v:imagedata r:id="rId61" o:title=""/>
                 </v:shape>
-                <o:OLEObject Type="Embed" ProgID="PBrush" ShapeID="_x0000_i1035" DrawAspect="Content" ObjectID="_1524465762" r:id="rId62"/>
+                <o:OLEObject Type="Embed" ProgID="PBrush" ShapeID="_x0000_i1035" DrawAspect="Content" ObjectID="_1524134155" r:id="rId62"/>
               </w:object>
             </w:r>
           </w:p>
@@ -27188,10 +27188,10 @@
             </w:pPr>
             <w:r>
               <w:object w:dxaOrig="5505" w:dyaOrig="5475" w14:anchorId="20AF815A">
-                <v:shape id="_x0000_i1036" type="#_x0000_t75" style="width:275.25pt;height:273.75pt" o:ole="">
+                <v:shape id="_x0000_i1039" type="#_x0000_t75" style="width:275.25pt;height:273.75pt" o:ole="">
                   <v:imagedata r:id="rId64" o:title=""/>
                 </v:shape>
-                <o:OLEObject Type="Embed" ProgID="PBrush" ShapeID="_x0000_i1036" DrawAspect="Content" ObjectID="_1524465763" r:id="rId65"/>
+                <o:OLEObject Type="Embed" ProgID="PBrush" ShapeID="_x0000_i1039" DrawAspect="Content" ObjectID="_1524134156" r:id="rId65"/>
               </w:object>
             </w:r>
           </w:p>
@@ -33621,7 +33621,14 @@
                 <w:rFonts w:ascii="Times New Roman" w:hAnsi="Times New Roman" w:cs="Times New Roman"/>
                 <w:color w:val="000000"/>
               </w:rPr>
-              <w:t>MA_10_02_CO_IMG26</w:t>
+              <w:t>MA_10_02_CO_IMG2</w:t>
+            </w:r>
+            <w:r>
+              <w:rPr>
+                <w:rFonts w:ascii="Times New Roman" w:hAnsi="Times New Roman" w:cs="Times New Roman"/>
+                <w:color w:val="000000"/>
+              </w:rPr>
+              <w:t>6</w:t>
             </w:r>
           </w:p>
         </w:tc>
@@ -33773,7 +33780,7 @@
                 <w:color w:val="000000"/>
               </w:rPr>
             </w:pPr>
-            <w:hyperlink r:id="rId71" w:anchor="/cuaderno-estudio?AsignaturaID=35&amp;CursoID=5&amp;UnidadID=644&amp;Guion=MT_10_04" w:history="1">
+            <w:hyperlink r:id="rId71" w:history="1">
               <w:r>
                 <w:rPr>
                   <w:rStyle w:val="Hipervnculo"/>
@@ -33792,10 +33799,10 @@
             </w:pPr>
             <w:r>
               <w:object w:dxaOrig="7215" w:dyaOrig="3000" w14:anchorId="37CB89FA">
-                <v:shape id="_x0000_i1037" type="#_x0000_t75" style="width:360.75pt;height:150pt" o:ole="">
+                <v:shape id="_x0000_i1040" type="#_x0000_t75" style="width:360.75pt;height:150pt" o:ole="">
                   <v:imagedata r:id="rId72" o:title=""/>
                 </v:shape>
-                <o:OLEObject Type="Embed" ProgID="PBrush" ShapeID="_x0000_i1037" DrawAspect="Content" ObjectID="_1524465764" r:id="rId73"/>
+                <o:OLEObject Type="Embed" ProgID="PBrush" ShapeID="_x0000_i1040" DrawAspect="Content" ObjectID="_1524134157" r:id="rId73"/>
               </w:object>
             </w:r>
           </w:p>
@@ -34026,14 +34033,7 @@
           <w:rFonts w:ascii="Times New Roman" w:hAnsi="Times New Roman" w:cs="Times New Roman"/>
           <w:b/>
         </w:rPr>
-        <w:t>3</w:t>
-      </w:r>
-      <w:r>
-        <w:rPr>
-          <w:rFonts w:ascii="Times New Roman" w:hAnsi="Times New Roman" w:cs="Times New Roman"/>
-          <w:b/>
-        </w:rPr>
-        <w:t xml:space="preserve"> La r</w:t>
+        <w:t>2 La r</w:t>
       </w:r>
       <w:r>
         <w:rPr>
@@ -34233,7 +34233,7 @@
           <w:rFonts w:ascii="Times New Roman" w:hAnsi="Times New Roman" w:cs="Times New Roman"/>
           <w:b/>
         </w:rPr>
-        <w:t>4.3</w:t>
+        <w:t>4.2</w:t>
       </w:r>
       <w:r>
         <w:rPr>
@@ -34697,10 +34697,10 @@
             </w:pPr>
             <w:r>
               <w:object w:dxaOrig="6045" w:dyaOrig="4890" w14:anchorId="2D29EFAA">
-                <v:shape id="_x0000_i1038" type="#_x0000_t75" style="width:302.25pt;height:244.5pt" o:ole="">
+                <v:shape id="_x0000_i1036" type="#_x0000_t75" style="width:302.25pt;height:244.5pt" o:ole="">
                   <v:imagedata r:id="rId74" o:title=""/>
                 </v:shape>
-                <o:OLEObject Type="Embed" ProgID="PBrush" ShapeID="_x0000_i1038" DrawAspect="Content" ObjectID="_1524465765" r:id="rId75"/>
+                <o:OLEObject Type="Embed" ProgID="PBrush" ShapeID="_x0000_i1036" DrawAspect="Content" ObjectID="_1524134158" r:id="rId75"/>
               </w:object>
             </w:r>
           </w:p>
@@ -34960,14 +34960,7 @@
           <w:rFonts w:ascii="Times New Roman" w:hAnsi="Times New Roman" w:cs="Times New Roman"/>
           <w:b/>
         </w:rPr>
-        <w:t>4.</w:t>
-      </w:r>
-      <w:r>
-        <w:rPr>
-          <w:rFonts w:ascii="Times New Roman" w:hAnsi="Times New Roman" w:cs="Times New Roman"/>
-          <w:b/>
-        </w:rPr>
-        <w:t>3</w:t>
+        <w:t>4.2</w:t>
       </w:r>
       <w:r>
         <w:rPr>
@@ -35445,10 +35438,10 @@
             </w:pPr>
             <w:r>
               <w:object w:dxaOrig="6450" w:dyaOrig="5190" w14:anchorId="3CDC0D46">
-                <v:shape id="_x0000_i1039" type="#_x0000_t75" style="width:322.5pt;height:259.5pt" o:ole="">
+                <v:shape id="_x0000_i1037" type="#_x0000_t75" style="width:322.5pt;height:259.5pt" o:ole="">
                   <v:imagedata r:id="rId77" o:title=""/>
                 </v:shape>
-                <o:OLEObject Type="Embed" ProgID="PBrush" ShapeID="_x0000_i1039" DrawAspect="Content" ObjectID="_1524465766" r:id="rId78"/>
+                <o:OLEObject Type="Embed" ProgID="PBrush" ShapeID="_x0000_i1037" DrawAspect="Content" ObjectID="_1524134159" r:id="rId78"/>
               </w:object>
             </w:r>
           </w:p>
@@ -35822,7 +35815,7 @@
           <w:rFonts w:ascii="Times New Roman" w:hAnsi="Times New Roman" w:cs="Times New Roman"/>
           <w:b/>
         </w:rPr>
-        <w:t>3</w:t>
+        <w:t>2</w:t>
       </w:r>
       <w:r>
         <w:rPr>
@@ -36206,10 +36199,10 @@
             </w:pPr>
             <w:r>
               <w:object w:dxaOrig="8790" w:dyaOrig="6165" w14:anchorId="582D1BB6">
-                <v:shape id="_x0000_i1040" type="#_x0000_t75" style="width:378pt;height:264.75pt" o:ole="">
+                <v:shape id="_x0000_i1038" type="#_x0000_t75" style="width:378pt;height:264.75pt" o:ole="">
                   <v:imagedata r:id="rId80" o:title=""/>
                 </v:shape>
-                <o:OLEObject Type="Embed" ProgID="PBrush" ShapeID="_x0000_i1040" DrawAspect="Content" ObjectID="_1524465767" r:id="rId81"/>
+                <o:OLEObject Type="Embed" ProgID="PBrush" ShapeID="_x0000_i1038" DrawAspect="Content" ObjectID="_1524134160" r:id="rId81"/>
               </w:object>
             </w:r>
           </w:p>
@@ -36656,7 +36649,7 @@
           <w:rFonts w:ascii="Times New Roman" w:hAnsi="Times New Roman" w:cs="Times New Roman"/>
           <w:b/>
         </w:rPr>
-        <w:t>4</w:t>
+        <w:t>3</w:t>
       </w:r>
       <w:r>
         <w:rPr>
@@ -36772,7 +36765,7 @@
           <w:rFonts w:ascii="Times New Roman" w:hAnsi="Times New Roman" w:cs="Times New Roman"/>
           <w:b/>
         </w:rPr>
-        <w:t>4.4</w:t>
+        <w:t>4.3</w:t>
       </w:r>
       <w:r>
         <w:rPr>
@@ -38790,14 +38783,7 @@
           <w:rFonts w:ascii="Times New Roman" w:hAnsi="Times New Roman" w:cs="Times New Roman"/>
           <w:b/>
         </w:rPr>
-        <w:t>4</w:t>
-      </w:r>
-      <w:r>
-        <w:rPr>
-          <w:rFonts w:ascii="Times New Roman" w:hAnsi="Times New Roman" w:cs="Times New Roman"/>
-          <w:b/>
-        </w:rPr>
-        <w:t>.</w:t>
+        <w:t>3.</w:t>
       </w:r>
       <w:r>
         <w:rPr>
@@ -39172,7 +39158,7 @@
                 <v:shape id="_x0000_i1041" type="#_x0000_t75" style="width:210.75pt;height:177.75pt" o:ole="">
                   <v:imagedata r:id="rId90" o:title=""/>
                 </v:shape>
-                <o:OLEObject Type="Embed" ProgID="PBrush" ShapeID="_x0000_i1041" DrawAspect="Content" ObjectID="_1524465768" r:id="rId91"/>
+                <o:OLEObject Type="Embed" ProgID="PBrush" ShapeID="_x0000_i1041" DrawAspect="Content" ObjectID="_1524134161" r:id="rId91"/>
               </w:object>
             </w:r>
           </w:p>
@@ -40096,7 +40082,7 @@
           <w:rFonts w:ascii="Times New Roman" w:hAnsi="Times New Roman" w:cs="Times New Roman"/>
           <w:b/>
         </w:rPr>
-        <w:t>4</w:t>
+        <w:t>3</w:t>
       </w:r>
       <w:r>
         <w:rPr>
@@ -41114,6 +41100,8 @@
                 <w:color w:val="000000"/>
               </w:rPr>
             </w:pPr>
+            <w:bookmarkStart w:id="0" w:name="_GoBack"/>
+            <w:bookmarkEnd w:id="0"/>
           </w:p>
         </w:tc>
       </w:tr>
@@ -41705,31 +41693,15 @@
           <w:rFonts w:ascii="Times" w:hAnsi="Times"/>
           <w:b/>
         </w:rPr>
-        <w:t>4.</w:t>
+        <w:t>4.4</w:t>
       </w:r>
       <w:r>
         <w:rPr>
           <w:rFonts w:ascii="Times" w:hAnsi="Times"/>
           <w:b/>
         </w:rPr>
-        <w:t>5</w:t>
-      </w:r>
-      <w:r>
-        <w:rPr>
-          <w:rFonts w:ascii="Times" w:hAnsi="Times"/>
-          <w:b/>
-        </w:rPr>
-        <w:t xml:space="preserve"> </w:t>
-      </w:r>
-      <w:bookmarkStart w:id="0" w:name="_GoBack"/>
-      <w:r>
-        <w:rPr>
-          <w:rFonts w:ascii="Times" w:hAnsi="Times"/>
-          <w:b/>
-        </w:rPr>
-        <w:t>Consolidación</w:t>
-      </w:r>
-      <w:bookmarkEnd w:id="0"/>
+        <w:t xml:space="preserve"> Consolidación</w:t>
+      </w:r>
     </w:p>
     <w:p>
       <w:pPr>

</xml_diff>